<commit_message>
Fifth answer finished. Primary and secondary table created.
</commit_message>
<xml_diff>
--- a/Průvodní listina.docx
+++ b/Průvodní listina.docx
@@ -1,6 +1,6 @@
 
 <file path=word/document.xml><?xml version="1.0" encoding="utf-8"?>
-<w:document xmlns:wpc="http://schemas.microsoft.com/office/word/2010/wordprocessingCanvas" xmlns:cx="http://schemas.microsoft.com/office/drawing/2014/chartex" xmlns:cx1="http://schemas.microsoft.com/office/drawing/2015/9/8/chartex" xmlns:cx2="http://schemas.microsoft.com/office/drawing/2015/10/21/chartex" xmlns:cx3="http://schemas.microsoft.com/office/drawing/2016/5/9/chartex" xmlns:cx4="http://schemas.microsoft.com/office/drawing/2016/5/10/chartex" xmlns:cx5="http://schemas.microsoft.com/office/drawing/2016/5/11/chartex" xmlns:cx6="http://schemas.microsoft.com/office/drawing/2016/5/12/chartex" xmlns:cx7="http://schemas.microsoft.com/office/drawing/2016/5/13/chartex" xmlns:cx8="http://schemas.microsoft.com/office/drawing/2016/5/14/chartex" xmlns:mc="http://schemas.openxmlformats.org/markup-compatibility/2006" xmlns:aink="http://schemas.microsoft.com/office/drawing/2016/ink" xmlns:am3d="http://schemas.microsoft.com/office/drawing/2017/model3d" xmlns:o="urn:schemas-microsoft-com:office:office" xmlns:oel="http://schemas.microsoft.com/office/2019/extlst" xmlns:r="http://schemas.openxmlformats.org/officeDocument/2006/relationships" xmlns:m="http://schemas.openxmlformats.org/officeDocument/2006/math" xmlns:v="urn:schemas-microsoft-com:vml" xmlns:wp14="http://schemas.microsoft.com/office/word/2010/wordprocessingDrawing" xmlns:wp="http://schemas.openxmlformats.org/drawingml/2006/wordprocessingDrawing" xmlns:w10="urn:schemas-microsoft-com:office:word" xmlns:w="http://schemas.openxmlformats.org/wordprocessingml/2006/main" xmlns:w14="http://schemas.microsoft.com/office/word/2010/wordml" xmlns:w15="http://schemas.microsoft.com/office/word/2012/wordml" xmlns:w16cex="http://schemas.microsoft.com/office/word/2018/wordml/cex" xmlns:w16cid="http://schemas.microsoft.com/office/word/2016/wordml/cid" xmlns:w16="http://schemas.microsoft.com/office/word/2018/wordml" xmlns:w16sdtdh="http://schemas.microsoft.com/office/word/2020/wordml/sdtdatahash" xmlns:w16se="http://schemas.microsoft.com/office/word/2015/wordml/symex" xmlns:wpg="http://schemas.microsoft.com/office/word/2010/wordprocessingGroup" xmlns:wpi="http://schemas.microsoft.com/office/word/2010/wordprocessingInk" xmlns:wne="http://schemas.microsoft.com/office/word/2006/wordml" xmlns:wps="http://schemas.microsoft.com/office/word/2010/wordprocessingShape" mc:Ignorable="w14 w15 w16se w16cid w16 w16cex w16sdtdh wp14">
+<w:document xmlns:wpc="http://schemas.microsoft.com/office/word/2010/wordprocessingCanvas" xmlns:cx="http://schemas.microsoft.com/office/drawing/2014/chartex" xmlns:cx1="http://schemas.microsoft.com/office/drawing/2015/9/8/chartex" xmlns:cx2="http://schemas.microsoft.com/office/drawing/2015/10/21/chartex" xmlns:cx3="http://schemas.microsoft.com/office/drawing/2016/5/9/chartex" xmlns:cx4="http://schemas.microsoft.com/office/drawing/2016/5/10/chartex" xmlns:cx5="http://schemas.microsoft.com/office/drawing/2016/5/11/chartex" xmlns:cx6="http://schemas.microsoft.com/office/drawing/2016/5/12/chartex" xmlns:cx7="http://schemas.microsoft.com/office/drawing/2016/5/13/chartex" xmlns:cx8="http://schemas.microsoft.com/office/drawing/2016/5/14/chartex" xmlns:mc="http://schemas.openxmlformats.org/markup-compatibility/2006" xmlns:aink="http://schemas.microsoft.com/office/drawing/2016/ink" xmlns:am3d="http://schemas.microsoft.com/office/drawing/2017/model3d" xmlns:o="urn:schemas-microsoft-com:office:office" xmlns:oel="http://schemas.microsoft.com/office/2019/extlst" xmlns:r="http://schemas.openxmlformats.org/officeDocument/2006/relationships" xmlns:m="http://schemas.openxmlformats.org/officeDocument/2006/math" xmlns:v="urn:schemas-microsoft-com:vml" xmlns:wp14="http://schemas.microsoft.com/office/word/2010/wordprocessingDrawing" xmlns:wp="http://schemas.openxmlformats.org/drawingml/2006/wordprocessingDrawing" xmlns:w10="urn:schemas-microsoft-com:office:word" xmlns:w="http://schemas.openxmlformats.org/wordprocessingml/2006/main" xmlns:w14="http://schemas.microsoft.com/office/word/2010/wordml" xmlns:w15="http://schemas.microsoft.com/office/word/2012/wordml" xmlns:w16cex="http://schemas.microsoft.com/office/word/2018/wordml/cex" xmlns:w16cid="http://schemas.microsoft.com/office/word/2016/wordml/cid" xmlns:w16="http://schemas.microsoft.com/office/word/2018/wordml" xmlns:w16du="http://schemas.microsoft.com/office/word/2023/wordml/word16du" xmlns:w16sdtdh="http://schemas.microsoft.com/office/word/2020/wordml/sdtdatahash" xmlns:w16se="http://schemas.microsoft.com/office/word/2015/wordml/symex" xmlns:wpg="http://schemas.microsoft.com/office/word/2010/wordprocessingGroup" xmlns:wpi="http://schemas.microsoft.com/office/word/2010/wordprocessingInk" xmlns:wne="http://schemas.microsoft.com/office/word/2006/wordml" xmlns:wps="http://schemas.microsoft.com/office/word/2010/wordprocessingShape" mc:Ignorable="w14 w15 w16se w16cid w16 w16cex w16sdtdh w16du wp14">
   <w:body>
     <w:p>
       <w:pPr>
@@ -321,6 +321,363 @@
           <w14:ligatures w14:val="none"/>
         </w:rPr>
       </w:pPr>
+    </w:p>
+    <w:p>
+      <w:pPr>
+        <w:spacing w:before="240" w:after="240" w:line="390" w:lineRule="atLeast"/>
+        <w:outlineLvl w:val="3"/>
+        <w:rPr>
+          <w:rFonts w:ascii="Times New Roman" w:eastAsia="Times New Roman" w:hAnsi="Times New Roman" w:cs="Times New Roman"/>
+          <w:b/>
+          <w:bCs/>
+          <w:color w:val="00070B"/>
+          <w:spacing w:val="6"/>
+          <w:sz w:val="28"/>
+          <w:szCs w:val="28"/>
+          <w:lang w:eastAsia="cs-CZ"/>
+          <w14:ligatures w14:val="none"/>
+        </w:rPr>
+      </w:pPr>
+      <w:r>
+        <w:rPr>
+          <w:rFonts w:ascii="Times New Roman" w:eastAsia="Times New Roman" w:hAnsi="Times New Roman" w:cs="Times New Roman"/>
+          <w:b/>
+          <w:bCs/>
+          <w:color w:val="00070B"/>
+          <w:spacing w:val="6"/>
+          <w:sz w:val="28"/>
+          <w:szCs w:val="28"/>
+          <w:lang w:eastAsia="cs-CZ"/>
+          <w14:ligatures w14:val="none"/>
+        </w:rPr>
+        <w:t>Postup</w:t>
+      </w:r>
+      <w:r>
+        <w:rPr>
+          <w:rFonts w:ascii="Times New Roman" w:eastAsia="Times New Roman" w:hAnsi="Times New Roman" w:cs="Times New Roman"/>
+          <w:b/>
+          <w:bCs/>
+          <w:color w:val="00070B"/>
+          <w:spacing w:val="6"/>
+          <w:sz w:val="28"/>
+          <w:szCs w:val="28"/>
+          <w:lang w:eastAsia="cs-CZ"/>
+          <w14:ligatures w14:val="none"/>
+        </w:rPr>
+        <w:t>:</w:t>
+      </w:r>
+    </w:p>
+    <w:p>
+      <w:pPr>
+        <w:spacing w:before="240" w:after="240" w:line="390" w:lineRule="atLeast"/>
+        <w:outlineLvl w:val="3"/>
+        <w:rPr>
+          <w:rFonts w:ascii="Times New Roman" w:eastAsia="Times New Roman" w:hAnsi="Times New Roman" w:cs="Times New Roman"/>
+          <w:color w:val="00070B"/>
+          <w:spacing w:val="3"/>
+          <w:sz w:val="24"/>
+          <w:szCs w:val="24"/>
+          <w:lang w:eastAsia="cs-CZ"/>
+          <w14:ligatures w14:val="none"/>
+        </w:rPr>
+      </w:pPr>
+      <w:r>
+        <w:rPr>
+          <w:rFonts w:ascii="Times New Roman" w:eastAsia="Times New Roman" w:hAnsi="Times New Roman" w:cs="Times New Roman"/>
+          <w:color w:val="00070B"/>
+          <w:spacing w:val="3"/>
+          <w:sz w:val="24"/>
+          <w:szCs w:val="24"/>
+          <w:lang w:eastAsia="cs-CZ"/>
+          <w14:ligatures w14:val="none"/>
+        </w:rPr>
+        <w:t xml:space="preserve">Nejdříve jsem si </w:t>
+      </w:r>
+      <w:r>
+        <w:rPr>
+          <w:rFonts w:ascii="Times New Roman" w:eastAsia="Times New Roman" w:hAnsi="Times New Roman" w:cs="Times New Roman"/>
+          <w:color w:val="00070B"/>
+          <w:spacing w:val="3"/>
+          <w:sz w:val="24"/>
+          <w:szCs w:val="24"/>
+          <w:lang w:eastAsia="cs-CZ"/>
+          <w14:ligatures w14:val="none"/>
+        </w:rPr>
+        <w:t>důkladně</w:t>
+      </w:r>
+      <w:r>
+        <w:rPr>
+          <w:rFonts w:ascii="Times New Roman" w:eastAsia="Times New Roman" w:hAnsi="Times New Roman" w:cs="Times New Roman"/>
+          <w:color w:val="00070B"/>
+          <w:spacing w:val="3"/>
+          <w:sz w:val="24"/>
+          <w:szCs w:val="24"/>
+          <w:lang w:eastAsia="cs-CZ"/>
+          <w14:ligatures w14:val="none"/>
+        </w:rPr>
+        <w:t xml:space="preserve"> prošla zadání</w:t>
+      </w:r>
+      <w:r>
+        <w:rPr>
+          <w:rFonts w:ascii="Times New Roman" w:eastAsia="Times New Roman" w:hAnsi="Times New Roman" w:cs="Times New Roman"/>
+          <w:color w:val="00070B"/>
+          <w:spacing w:val="3"/>
+          <w:sz w:val="24"/>
+          <w:szCs w:val="24"/>
+          <w:lang w:eastAsia="cs-CZ"/>
+          <w14:ligatures w14:val="none"/>
+        </w:rPr>
+        <w:t>. Založila jsem první soubory projektu, aby měl základní strukturu.</w:t>
+      </w:r>
+    </w:p>
+    <w:p>
+      <w:pPr>
+        <w:spacing w:before="240" w:after="240" w:line="390" w:lineRule="atLeast"/>
+        <w:outlineLvl w:val="3"/>
+        <w:rPr>
+          <w:rFonts w:ascii="Times New Roman" w:eastAsia="Times New Roman" w:hAnsi="Times New Roman" w:cs="Times New Roman"/>
+          <w:color w:val="00070B"/>
+          <w:spacing w:val="3"/>
+          <w:sz w:val="24"/>
+          <w:szCs w:val="24"/>
+          <w:lang w:eastAsia="cs-CZ"/>
+          <w14:ligatures w14:val="none"/>
+        </w:rPr>
+      </w:pPr>
+      <w:r>
+        <w:rPr>
+          <w:rFonts w:ascii="Times New Roman" w:eastAsia="Times New Roman" w:hAnsi="Times New Roman" w:cs="Times New Roman"/>
+          <w:color w:val="00070B"/>
+          <w:spacing w:val="3"/>
+          <w:sz w:val="24"/>
+          <w:szCs w:val="24"/>
+          <w:lang w:eastAsia="cs-CZ"/>
+          <w14:ligatures w14:val="none"/>
+        </w:rPr>
+        <w:t xml:space="preserve">Poté jsem rovnou začala s řešením první otázky a postupně jsem takto v oddělených </w:t>
+      </w:r>
+      <w:r>
+        <w:rPr>
+          <w:rFonts w:ascii="Times New Roman" w:eastAsia="Times New Roman" w:hAnsi="Times New Roman" w:cs="Times New Roman"/>
+          <w:color w:val="00070B"/>
+          <w:spacing w:val="3"/>
+          <w:sz w:val="24"/>
+          <w:szCs w:val="24"/>
+          <w:lang w:eastAsia="cs-CZ"/>
+          <w14:ligatures w14:val="none"/>
+        </w:rPr>
+        <w:t>SQL</w:t>
+      </w:r>
+      <w:r>
+        <w:rPr>
+          <w:rFonts w:ascii="Times New Roman" w:eastAsia="Times New Roman" w:hAnsi="Times New Roman" w:cs="Times New Roman"/>
+          <w:color w:val="00070B"/>
+          <w:spacing w:val="3"/>
+          <w:sz w:val="24"/>
+          <w:szCs w:val="24"/>
+          <w:lang w:eastAsia="cs-CZ"/>
+          <w14:ligatures w14:val="none"/>
+        </w:rPr>
+        <w:t xml:space="preserve"> souborech vyřešila </w:t>
+      </w:r>
+      <w:r>
+        <w:rPr>
+          <w:rFonts w:ascii="Times New Roman" w:eastAsia="Times New Roman" w:hAnsi="Times New Roman" w:cs="Times New Roman"/>
+          <w:color w:val="00070B"/>
+          <w:spacing w:val="3"/>
+          <w:sz w:val="24"/>
+          <w:szCs w:val="24"/>
+          <w:lang w:eastAsia="cs-CZ"/>
+          <w14:ligatures w14:val="none"/>
+        </w:rPr>
+        <w:t>všechny otázky</w:t>
+      </w:r>
+      <w:r>
+        <w:rPr>
+          <w:rFonts w:ascii="Times New Roman" w:eastAsia="Times New Roman" w:hAnsi="Times New Roman" w:cs="Times New Roman"/>
+          <w:color w:val="00070B"/>
+          <w:spacing w:val="3"/>
+          <w:sz w:val="24"/>
+          <w:szCs w:val="24"/>
+          <w:lang w:eastAsia="cs-CZ"/>
+          <w14:ligatures w14:val="none"/>
+        </w:rPr>
+        <w:t xml:space="preserve"> jednu po druhé.</w:t>
+      </w:r>
+      <w:r>
+        <w:rPr>
+          <w:rFonts w:ascii="Times New Roman" w:eastAsia="Times New Roman" w:hAnsi="Times New Roman" w:cs="Times New Roman"/>
+          <w:color w:val="00070B"/>
+          <w:spacing w:val="3"/>
+          <w:sz w:val="24"/>
+          <w:szCs w:val="24"/>
+          <w:lang w:eastAsia="cs-CZ"/>
+          <w14:ligatures w14:val="none"/>
+        </w:rPr>
+        <w:t xml:space="preserve"> U každé otázky jsem začala určením a analýzou zdrojových dat, která budou podkladem pro zodpovězení otázky. Postupně jsem vhodně filtrovala a upravovala zobrazovaná data. Poslední SQL dotaz u každé otázky zobrazoval potřebná data, na jejichž základě jsem poté otázku zodpověděla.</w:t>
+      </w:r>
+    </w:p>
+    <w:p>
+      <w:pPr>
+        <w:spacing w:before="240" w:after="240" w:line="390" w:lineRule="atLeast"/>
+        <w:outlineLvl w:val="3"/>
+        <w:rPr>
+          <w:rFonts w:ascii="Times New Roman" w:eastAsia="Times New Roman" w:hAnsi="Times New Roman" w:cs="Times New Roman"/>
+          <w:color w:val="00070B"/>
+          <w:spacing w:val="3"/>
+          <w:sz w:val="24"/>
+          <w:szCs w:val="24"/>
+          <w:highlight w:val="yellow"/>
+          <w:lang w:eastAsia="cs-CZ"/>
+          <w14:ligatures w14:val="none"/>
+        </w:rPr>
+      </w:pPr>
+      <w:r>
+        <w:rPr>
+          <w:rFonts w:ascii="Times New Roman" w:eastAsia="Times New Roman" w:hAnsi="Times New Roman" w:cs="Times New Roman"/>
+          <w:color w:val="00070B"/>
+          <w:spacing w:val="3"/>
+          <w:sz w:val="24"/>
+          <w:szCs w:val="24"/>
+          <w:highlight w:val="yellow"/>
+          <w:lang w:eastAsia="cs-CZ"/>
+          <w14:ligatures w14:val="none"/>
+        </w:rPr>
+        <w:t>Na základě těchto pěti podkladových SQL souborů jsem vytvořila primární tabulku, ze které je možné získat data pro zodpovězení všech otázek</w:t>
+      </w:r>
+      <w:r>
+        <w:rPr>
+          <w:rFonts w:ascii="Times New Roman" w:eastAsia="Times New Roman" w:hAnsi="Times New Roman" w:cs="Times New Roman"/>
+          <w:color w:val="00070B"/>
+          <w:spacing w:val="3"/>
+          <w:sz w:val="24"/>
+          <w:szCs w:val="24"/>
+          <w:highlight w:val="yellow"/>
+          <w:lang w:eastAsia="cs-CZ"/>
+          <w14:ligatures w14:val="none"/>
+        </w:rPr>
+        <w:t xml:space="preserve"> o ČR</w:t>
+      </w:r>
+      <w:r>
+        <w:rPr>
+          <w:rFonts w:ascii="Times New Roman" w:eastAsia="Times New Roman" w:hAnsi="Times New Roman" w:cs="Times New Roman"/>
+          <w:color w:val="00070B"/>
+          <w:spacing w:val="3"/>
+          <w:sz w:val="24"/>
+          <w:szCs w:val="24"/>
+          <w:highlight w:val="yellow"/>
+          <w:lang w:eastAsia="cs-CZ"/>
+          <w14:ligatures w14:val="none"/>
+        </w:rPr>
+        <w:t xml:space="preserve">. Vytvořila jsem pět nových </w:t>
+      </w:r>
+      <w:r>
+        <w:rPr>
+          <w:rFonts w:ascii="Times New Roman" w:eastAsia="Times New Roman" w:hAnsi="Times New Roman" w:cs="Times New Roman"/>
+          <w:color w:val="00070B"/>
+          <w:spacing w:val="3"/>
+          <w:sz w:val="24"/>
+          <w:szCs w:val="24"/>
+          <w:highlight w:val="yellow"/>
+          <w:lang w:eastAsia="cs-CZ"/>
+          <w14:ligatures w14:val="none"/>
+        </w:rPr>
+        <w:lastRenderedPageBreak/>
+        <w:t>SQL souborů čerpajících data už pouze z </w:t>
+      </w:r>
+      <w:r>
+        <w:rPr>
+          <w:rFonts w:ascii="Times New Roman" w:eastAsia="Times New Roman" w:hAnsi="Times New Roman" w:cs="Times New Roman"/>
+          <w:color w:val="00070B"/>
+          <w:spacing w:val="3"/>
+          <w:sz w:val="24"/>
+          <w:szCs w:val="24"/>
+          <w:highlight w:val="yellow"/>
+          <w:lang w:eastAsia="cs-CZ"/>
+          <w14:ligatures w14:val="none"/>
+        </w:rPr>
+        <w:t>této</w:t>
+      </w:r>
+      <w:r>
+        <w:rPr>
+          <w:rFonts w:ascii="Times New Roman" w:eastAsia="Times New Roman" w:hAnsi="Times New Roman" w:cs="Times New Roman"/>
+          <w:color w:val="00070B"/>
+          <w:spacing w:val="3"/>
+          <w:sz w:val="24"/>
+          <w:szCs w:val="24"/>
+          <w:highlight w:val="yellow"/>
+          <w:lang w:eastAsia="cs-CZ"/>
+          <w14:ligatures w14:val="none"/>
+        </w:rPr>
+        <w:t xml:space="preserve"> primární tabulky. Obsahují SQL skripty a poté odpovědi na výzkumné otázky. </w:t>
+      </w:r>
+    </w:p>
+    <w:p>
+      <w:pPr>
+        <w:spacing w:before="240" w:after="240" w:line="390" w:lineRule="atLeast"/>
+        <w:outlineLvl w:val="3"/>
+        <w:rPr>
+          <w:rFonts w:ascii="Times New Roman" w:eastAsia="Times New Roman" w:hAnsi="Times New Roman" w:cs="Times New Roman"/>
+          <w:color w:val="00070B"/>
+          <w:spacing w:val="3"/>
+          <w:sz w:val="24"/>
+          <w:szCs w:val="24"/>
+          <w:lang w:eastAsia="cs-CZ"/>
+          <w14:ligatures w14:val="none"/>
+        </w:rPr>
+      </w:pPr>
+      <w:r>
+        <w:rPr>
+          <w:rFonts w:ascii="Times New Roman" w:eastAsia="Times New Roman" w:hAnsi="Times New Roman" w:cs="Times New Roman"/>
+          <w:color w:val="00070B"/>
+          <w:spacing w:val="3"/>
+          <w:sz w:val="24"/>
+          <w:szCs w:val="24"/>
+          <w:highlight w:val="yellow"/>
+          <w:lang w:eastAsia="cs-CZ"/>
+          <w14:ligatures w14:val="none"/>
+        </w:rPr>
+        <w:t xml:space="preserve">Nakonec jsem </w:t>
+      </w:r>
+      <w:r>
+        <w:rPr>
+          <w:rFonts w:ascii="Times New Roman" w:eastAsia="Times New Roman" w:hAnsi="Times New Roman" w:cs="Times New Roman"/>
+          <w:color w:val="00070B"/>
+          <w:spacing w:val="3"/>
+          <w:sz w:val="24"/>
+          <w:szCs w:val="24"/>
+          <w:highlight w:val="yellow"/>
+          <w:lang w:eastAsia="cs-CZ"/>
+          <w14:ligatures w14:val="none"/>
+        </w:rPr>
+        <w:t xml:space="preserve">ještě </w:t>
+      </w:r>
+      <w:r>
+        <w:rPr>
+          <w:rFonts w:ascii="Times New Roman" w:eastAsia="Times New Roman" w:hAnsi="Times New Roman" w:cs="Times New Roman"/>
+          <w:color w:val="00070B"/>
+          <w:spacing w:val="3"/>
+          <w:sz w:val="24"/>
+          <w:szCs w:val="24"/>
+          <w:highlight w:val="yellow"/>
+          <w:lang w:eastAsia="cs-CZ"/>
+          <w14:ligatures w14:val="none"/>
+        </w:rPr>
+        <w:t>vytvořila sekundární tabulku</w:t>
+      </w:r>
+      <w:r>
+        <w:rPr>
+          <w:rFonts w:ascii="Times New Roman" w:eastAsia="Times New Roman" w:hAnsi="Times New Roman" w:cs="Times New Roman"/>
+          <w:color w:val="00070B"/>
+          <w:spacing w:val="3"/>
+          <w:sz w:val="24"/>
+          <w:szCs w:val="24"/>
+          <w:highlight w:val="yellow"/>
+          <w:lang w:eastAsia="cs-CZ"/>
+          <w14:ligatures w14:val="none"/>
+        </w:rPr>
+        <w:t xml:space="preserve"> s daty pro další státy.</w:t>
+      </w:r>
     </w:p>
     <w:p>
       <w:pPr>
@@ -440,7 +797,7 @@
 </file>
 
 <file path=word/styles.xml><?xml version="1.0" encoding="utf-8"?>
-<w:styles xmlns:mc="http://schemas.openxmlformats.org/markup-compatibility/2006" xmlns:r="http://schemas.openxmlformats.org/officeDocument/2006/relationships" xmlns:w="http://schemas.openxmlformats.org/wordprocessingml/2006/main" xmlns:w14="http://schemas.microsoft.com/office/word/2010/wordml" xmlns:w15="http://schemas.microsoft.com/office/word/2012/wordml" xmlns:w16cex="http://schemas.microsoft.com/office/word/2018/wordml/cex" xmlns:w16cid="http://schemas.microsoft.com/office/word/2016/wordml/cid" xmlns:w16="http://schemas.microsoft.com/office/word/2018/wordml" xmlns:w16sdtdh="http://schemas.microsoft.com/office/word/2020/wordml/sdtdatahash" xmlns:w16se="http://schemas.microsoft.com/office/word/2015/wordml/symex" mc:Ignorable="w14 w15 w16se w16cid w16 w16cex w16sdtdh">
+<w:styles xmlns:mc="http://schemas.openxmlformats.org/markup-compatibility/2006" xmlns:r="http://schemas.openxmlformats.org/officeDocument/2006/relationships" xmlns:w="http://schemas.openxmlformats.org/wordprocessingml/2006/main" xmlns:w14="http://schemas.microsoft.com/office/word/2010/wordml" xmlns:w15="http://schemas.microsoft.com/office/word/2012/wordml" xmlns:w16cex="http://schemas.microsoft.com/office/word/2018/wordml/cex" xmlns:w16cid="http://schemas.microsoft.com/office/word/2016/wordml/cid" xmlns:w16="http://schemas.microsoft.com/office/word/2018/wordml" xmlns:w16du="http://schemas.microsoft.com/office/word/2023/wordml/word16du" xmlns:w16sdtdh="http://schemas.microsoft.com/office/word/2020/wordml/sdtdatahash" xmlns:w16se="http://schemas.microsoft.com/office/word/2015/wordml/symex" mc:Ignorable="w14 w15 w16se w16cid w16 w16cex w16sdtdh w16du">
   <w:docDefaults>
     <w:rPrDefault>
       <w:rPr>

</xml_diff>